<commit_message>
UPDATE : Delete the signature
</commit_message>
<xml_diff>
--- a/src/main/webapp/template/ATS.docx
+++ b/src/main/webapp/template/ATS.docx
@@ -3155,230 +3155,7 @@
         <mc:AlternateContent>
           <mc:Choice Requires="wps">
             <w:drawing>
-              <wp:anchor distT="0" distB="0" distL="114300" distR="114300" simplePos="0" relativeHeight="251700224" behindDoc="0" locked="0" layoutInCell="1" allowOverlap="1" wp14:anchorId="3F455A79" wp14:editId="2922AA03">
-                <wp:simplePos x="0" y="0"/>
-                <wp:positionH relativeFrom="column">
-                  <wp:posOffset>5718810</wp:posOffset>
-                </wp:positionH>
-                <wp:positionV relativeFrom="paragraph">
-                  <wp:posOffset>3719720</wp:posOffset>
-                </wp:positionV>
-                <wp:extent cx="3742082" cy="285750"/>
-                <wp:effectExtent l="0" t="0" r="0" b="0"/>
-                <wp:wrapNone/>
-                <wp:docPr id="21" name="Zone de texte 21"/>
-                <wp:cNvGraphicFramePr/>
-                <a:graphic xmlns:a="http://schemas.openxmlformats.org/drawingml/2006/main">
-                  <a:graphicData uri="http://schemas.microsoft.com/office/word/2010/wordprocessingShape">
-                    <wps:wsp>
-                      <wps:cNvSpPr txBox="1"/>
-                      <wps:spPr>
-                        <a:xfrm>
-                          <a:off x="0" y="0"/>
-                          <a:ext cx="3742082" cy="285750"/>
-                        </a:xfrm>
-                        <a:prstGeom prst="rect">
-                          <a:avLst/>
-                        </a:prstGeom>
-                        <a:noFill/>
-                        <a:ln>
-                          <a:noFill/>
-                        </a:ln>
-                      </wps:spPr>
-                      <wps:txbx>
-                        <w:txbxContent>
-                          <w:p>
-                            <w:pPr>
-                              <w:rPr>
-                                <w:rFonts w:asciiTheme="majorBidi" w:hAnsiTheme="majorBidi" w:cstheme="majorBidi"/>
-                                <w:color w:val="000000" w:themeColor="text1"/>
-                                <w:sz w:val="24"/>
-                                <w:szCs w:val="24"/>
-                                <w:lang w:val="en-US"/>
-                                <w14:textOutline w14:w="0" w14:cap="flat" w14:cmpd="sng" w14:algn="ctr">
-                                  <w14:noFill/>
-                                  <w14:prstDash w14:val="solid"/>
-                                  <w14:round/>
-                                </w14:textOutline>
-                              </w:rPr>
-                            </w:pPr>
-                            <w:r>
-                              <w:rPr>
-                                <w:rFonts w:asciiTheme="majorBidi" w:hAnsiTheme="majorBidi" w:cstheme="majorBidi"/>
-                                <w:color w:val="000000" w:themeColor="text1"/>
-                                <w:sz w:val="24"/>
-                                <w:szCs w:val="24"/>
-                                <w:lang w:val="en-US"/>
-                                <w14:textOutline w14:w="0" w14:cap="flat" w14:cmpd="sng" w14:algn="ctr">
-                                  <w14:noFill/>
-                                  <w14:prstDash w14:val="solid"/>
-                                  <w14:round/>
-                                </w14:textOutline>
-                              </w:rPr>
-                              <w:t>Directeur</w:t>
-                            </w:r>
-                            <w:r>
-                              <w:rPr>
-                                <w:rFonts w:asciiTheme="majorBidi" w:hAnsiTheme="majorBidi" w:cstheme="majorBidi"/>
-                                <w:color w:val="000000" w:themeColor="text1"/>
-                                <w:sz w:val="24"/>
-                                <w:szCs w:val="24"/>
-                                <w:lang w:val="en-US"/>
-                                <w14:textOutline w14:w="0" w14:cap="flat" w14:cmpd="sng" w14:algn="ctr">
-                                  <w14:noFill/>
-                                  <w14:prstDash w14:val="solid"/>
-                                  <w14:round/>
-                                </w14:textOutline>
-                              </w:rPr>
-                              <w:t xml:space="preserve"> </w:t>
-                            </w:r>
-                            <w:r>
-                              <w:rPr>
-                                <w:rFonts w:asciiTheme="majorBidi" w:hAnsiTheme="majorBidi" w:cstheme="majorBidi"/>
-                                <w:color w:val="000000" w:themeColor="text1"/>
-                                <w:sz w:val="24"/>
-                                <w:szCs w:val="24"/>
-                                <w:lang w:val="en-US"/>
-                                <w14:textOutline w14:w="0" w14:cap="flat" w14:cmpd="sng" w14:algn="ctr">
-                                  <w14:noFill/>
-                                  <w14:prstDash w14:val="solid"/>
-                                  <w14:round/>
-                                </w14:textOutline>
-                              </w:rPr>
-                              <w:t>#</w:t>
-                            </w:r>
-                            <w:r>
-                              <w:rPr>
-                                <w:rFonts w:asciiTheme="majorBidi" w:hAnsiTheme="majorBidi" w:cstheme="majorBidi"/>
-                                <w:color w:val="000000" w:themeColor="text1"/>
-                                <w:sz w:val="24"/>
-                                <w:szCs w:val="24"/>
-                                <w:lang w:val="en-US"/>
-                                <w14:textOutline w14:w="0" w14:cap="flat" w14:cmpd="sng" w14:algn="ctr">
-                                  <w14:noFill/>
-                                  <w14:prstDash w14:val="solid"/>
-                                  <w14:round/>
-                                </w14:textOutline>
-                              </w:rPr>
-                              <w:t>DIR</w:t>
-                            </w:r>
-                          </w:p>
-                        </w:txbxContent>
-                      </wps:txbx>
-                      <wps:bodyPr rot="0" spcFirstLastPara="0" vertOverflow="overflow" horzOverflow="overflow" vert="horz" wrap="square" lIns="91440" tIns="45720" rIns="91440" bIns="45720" numCol="1" spcCol="0" rtlCol="0" fromWordArt="0" anchor="t" anchorCtr="0" forceAA="0" compatLnSpc="1">
-                        <a:prstTxWarp prst="textNoShape">
-                          <a:avLst/>
-                        </a:prstTxWarp>
-                        <a:noAutofit/>
-                      </wps:bodyPr>
-                    </wps:wsp>
-                  </a:graphicData>
-                </a:graphic>
-                <wp14:sizeRelH relativeFrom="margin">
-                  <wp14:pctWidth>0</wp14:pctWidth>
-                </wp14:sizeRelH>
-                <wp14:sizeRelV relativeFrom="margin">
-                  <wp14:pctHeight>0</wp14:pctHeight>
-                </wp14:sizeRelV>
-              </wp:anchor>
-            </w:drawing>
-          </mc:Choice>
-          <mc:Fallback>
-            <w:pict>
-              <v:shape w14:anchorId="3F455A79" id="Zone de texte 21" o:spid="_x0000_s1041" type="#_x0000_t202" style="position:absolute;margin-left:450.3pt;margin-top:292.9pt;width:294.65pt;height:22.5pt;z-index:251700224;visibility:visible;mso-wrap-style:square;mso-width-percent:0;mso-height-percent:0;mso-wrap-distance-left:9pt;mso-wrap-distance-top:0;mso-wrap-distance-right:9pt;mso-wrap-distance-bottom:0;mso-position-horizontal:absolute;mso-position-horizontal-relative:text;mso-position-vertical:absolute;mso-position-vertical-relative:text;mso-width-percent:0;mso-height-percent:0;mso-width-relative:margin;mso-height-relative:margin;v-text-anchor:top" o:gfxdata="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" filled="f" stroked="f">
-                <v:textbox>
-                  <w:txbxContent>
-                    <w:p>
-                      <w:pPr>
-                        <w:rPr>
-                          <w:rFonts w:asciiTheme="majorBidi" w:hAnsiTheme="majorBidi" w:cstheme="majorBidi"/>
-                          <w:color w:val="000000" w:themeColor="text1"/>
-                          <w:sz w:val="24"/>
-                          <w:szCs w:val="24"/>
-                          <w:lang w:val="en-US"/>
-                          <w14:textOutline w14:w="0" w14:cap="flat" w14:cmpd="sng" w14:algn="ctr">
-                            <w14:noFill/>
-                            <w14:prstDash w14:val="solid"/>
-                            <w14:round/>
-                          </w14:textOutline>
-                        </w:rPr>
-                      </w:pPr>
-                      <w:r>
-                        <w:rPr>
-                          <w:rFonts w:asciiTheme="majorBidi" w:hAnsiTheme="majorBidi" w:cstheme="majorBidi"/>
-                          <w:color w:val="000000" w:themeColor="text1"/>
-                          <w:sz w:val="24"/>
-                          <w:szCs w:val="24"/>
-                          <w:lang w:val="en-US"/>
-                          <w14:textOutline w14:w="0" w14:cap="flat" w14:cmpd="sng" w14:algn="ctr">
-                            <w14:noFill/>
-                            <w14:prstDash w14:val="solid"/>
-                            <w14:round/>
-                          </w14:textOutline>
-                        </w:rPr>
-                        <w:t>Directeur</w:t>
-                      </w:r>
-                      <w:r>
-                        <w:rPr>
-                          <w:rFonts w:asciiTheme="majorBidi" w:hAnsiTheme="majorBidi" w:cstheme="majorBidi"/>
-                          <w:color w:val="000000" w:themeColor="text1"/>
-                          <w:sz w:val="24"/>
-                          <w:szCs w:val="24"/>
-                          <w:lang w:val="en-US"/>
-                          <w14:textOutline w14:w="0" w14:cap="flat" w14:cmpd="sng" w14:algn="ctr">
-                            <w14:noFill/>
-                            <w14:prstDash w14:val="solid"/>
-                            <w14:round/>
-                          </w14:textOutline>
-                        </w:rPr>
-                        <w:t xml:space="preserve"> </w:t>
-                      </w:r>
-                      <w:r>
-                        <w:rPr>
-                          <w:rFonts w:asciiTheme="majorBidi" w:hAnsiTheme="majorBidi" w:cstheme="majorBidi"/>
-                          <w:color w:val="000000" w:themeColor="text1"/>
-                          <w:sz w:val="24"/>
-                          <w:szCs w:val="24"/>
-                          <w:lang w:val="en-US"/>
-                          <w14:textOutline w14:w="0" w14:cap="flat" w14:cmpd="sng" w14:algn="ctr">
-                            <w14:noFill/>
-                            <w14:prstDash w14:val="solid"/>
-                            <w14:round/>
-                          </w14:textOutline>
-                        </w:rPr>
-                        <w:t>#</w:t>
-                      </w:r>
-                      <w:r>
-                        <w:rPr>
-                          <w:rFonts w:asciiTheme="majorBidi" w:hAnsiTheme="majorBidi" w:cstheme="majorBidi"/>
-                          <w:color w:val="000000" w:themeColor="text1"/>
-                          <w:sz w:val="24"/>
-                          <w:szCs w:val="24"/>
-                          <w:lang w:val="en-US"/>
-                          <w14:textOutline w14:w="0" w14:cap="flat" w14:cmpd="sng" w14:algn="ctr">
-                            <w14:noFill/>
-                            <w14:prstDash w14:val="solid"/>
-                            <w14:round/>
-                          </w14:textOutline>
-                        </w:rPr>
-                        <w:t>DIR</w:t>
-                      </w:r>
-                    </w:p>
-                  </w:txbxContent>
-                </v:textbox>
-              </v:shape>
-            </w:pict>
-          </mc:Fallback>
-        </mc:AlternateContent>
-      </w:r>
-      <w:r>
-        <w:rPr>
-          <w:noProof/>
-        </w:rPr>
-        <mc:AlternateContent>
-          <mc:Choice Requires="wps">
-            <w:drawing>
-              <wp:anchor distT="0" distB="0" distL="114300" distR="114300" simplePos="0" relativeHeight="251698176" behindDoc="0" locked="0" layoutInCell="1" allowOverlap="1" wp14:anchorId="0EE729E0" wp14:editId="47DC927A">
+              <wp:anchor distT="0" distB="0" distL="114300" distR="114300" simplePos="0" relativeHeight="251698176" behindDoc="0" locked="0" layoutInCell="1" allowOverlap="1" wp14:anchorId="0EE729E0" wp14:editId="0E8C7873">
                 <wp:simplePos x="0" y="0"/>
                 <wp:positionH relativeFrom="column">
                   <wp:posOffset>6352927</wp:posOffset>
@@ -3478,7 +3255,7 @@
           </mc:Choice>
           <mc:Fallback>
             <w:pict>
-              <v:shape w14:anchorId="0EE729E0" id="Zone de texte 19" o:spid="_x0000_s1042" type="#_x0000_t202" style="position:absolute;margin-left:500.25pt;margin-top:272.3pt;width:125pt;height:22.5pt;z-index:251698176;visibility:visible;mso-wrap-style:square;mso-width-percent:0;mso-height-percent:0;mso-wrap-distance-left:9pt;mso-wrap-distance-top:0;mso-wrap-distance-right:9pt;mso-wrap-distance-bottom:0;mso-position-horizontal:absolute;mso-position-horizontal-relative:text;mso-position-vertical:absolute;mso-position-vertical-relative:text;mso-width-percent:0;mso-height-percent:0;mso-width-relative:margin;mso-height-relative:margin;v-text-anchor:top" o:gfxdata="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" filled="f" stroked="f">
+              <v:shape w14:anchorId="0EE729E0" id="Zone de texte 19" o:spid="_x0000_s1041" type="#_x0000_t202" style="position:absolute;margin-left:500.25pt;margin-top:272.3pt;width:125pt;height:22.5pt;z-index:251698176;visibility:visible;mso-wrap-style:square;mso-width-percent:0;mso-height-percent:0;mso-wrap-distance-left:9pt;mso-wrap-distance-top:0;mso-wrap-distance-right:9pt;mso-wrap-distance-bottom:0;mso-position-horizontal:absolute;mso-position-horizontal-relative:text;mso-position-vertical:absolute;mso-position-vertical-relative:text;mso-width-percent:0;mso-height-percent:0;mso-width-relative:margin;mso-height-relative:margin;v-text-anchor:top" o:gfxdata="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" filled="f" stroked="f">
                 <v:textbox>
                   <w:txbxContent>
                     <w:p>
@@ -3641,7 +3418,7 @@
           </mc:Choice>
           <mc:Fallback>
             <w:pict>
-              <v:shape w14:anchorId="0A35ACEC" id="Zone de texte 17" o:spid="_x0000_s1043" type="#_x0000_t202" style="position:absolute;margin-left:597.65pt;margin-top:250.6pt;width:125pt;height:22.5pt;z-index:251696128;visibility:visible;mso-wrap-style:square;mso-width-percent:0;mso-height-percent:0;mso-wrap-distance-left:9pt;mso-wrap-distance-top:0;mso-wrap-distance-right:9pt;mso-wrap-distance-bottom:0;mso-position-horizontal:absolute;mso-position-horizontal-relative:text;mso-position-vertical:absolute;mso-position-vertical-relative:text;mso-width-percent:0;mso-height-percent:0;mso-width-relative:margin;mso-height-relative:margin;v-text-anchor:top" o:gfxdata="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" filled="f" stroked="f">
+              <v:shape w14:anchorId="0A35ACEC" id="Zone de texte 17" o:spid="_x0000_s1042" type="#_x0000_t202" style="position:absolute;margin-left:597.65pt;margin-top:250.6pt;width:125pt;height:22.5pt;z-index:251696128;visibility:visible;mso-wrap-style:square;mso-width-percent:0;mso-height-percent:0;mso-wrap-distance-left:9pt;mso-wrap-distance-top:0;mso-wrap-distance-right:9pt;mso-wrap-distance-bottom:0;mso-position-horizontal:absolute;mso-position-horizontal-relative:text;mso-position-vertical:absolute;mso-position-vertical-relative:text;mso-width-percent:0;mso-height-percent:0;mso-width-relative:margin;mso-height-relative:margin;v-text-anchor:top" o:gfxdata="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" filled="f" stroked="f">
                 <v:textbox>
                   <w:txbxContent>
                     <w:p>
@@ -3789,7 +3566,7 @@
           </mc:Choice>
           <mc:Fallback>
             <w:pict>
-              <v:shape w14:anchorId="16FC3B5A" id="Zone de texte 3" o:spid="_x0000_s1044" type="#_x0000_t202" style="position:absolute;margin-left:413.15pt;margin-top:250.75pt;width:125pt;height:22.5pt;z-index:251694080;visibility:visible;mso-wrap-style:square;mso-width-percent:0;mso-height-percent:0;mso-wrap-distance-left:9pt;mso-wrap-distance-top:0;mso-wrap-distance-right:9pt;mso-wrap-distance-bottom:0;mso-position-horizontal:absolute;mso-position-horizontal-relative:text;mso-position-vertical:absolute;mso-position-vertical-relative:text;mso-width-percent:0;mso-height-percent:0;mso-width-relative:margin;mso-height-relative:margin;v-text-anchor:top" o:gfxdata="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" filled="f" stroked="f">
+              <v:shape w14:anchorId="16FC3B5A" id="Zone de texte 3" o:spid="_x0000_s1043" type="#_x0000_t202" style="position:absolute;margin-left:413.15pt;margin-top:250.75pt;width:125pt;height:22.5pt;z-index:251694080;visibility:visible;mso-wrap-style:square;mso-width-percent:0;mso-height-percent:0;mso-wrap-distance-left:9pt;mso-wrap-distance-top:0;mso-wrap-distance-right:9pt;mso-wrap-distance-bottom:0;mso-position-horizontal:absolute;mso-position-horizontal-relative:text;mso-position-vertical:absolute;mso-position-vertical-relative:text;mso-width-percent:0;mso-height-percent:0;mso-width-relative:margin;mso-height-relative:margin;v-text-anchor:top" o:gfxdata="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" filled="f" stroked="f">
                 <v:textbox>
                   <w:txbxContent>
                     <w:p>

</xml_diff>